<commit_message>
Initial design with read-only functionality
</commit_message>
<xml_diff>
--- a/doc/SE452 Shopping List.docx
+++ b/doc/SE452 Shopping List.docx
@@ -390,7 +390,13 @@
                                       <w:rPr>
                                         <w:color w:val="FFFFFF" w:themeColor="background1"/>
                                       </w:rPr>
-                                      <w:t>Milestone 1</w:t>
+                                      <w:t xml:space="preserve">Milestone </w:t>
+                                    </w:r>
+                                    <w:r>
+                                      <w:rPr>
+                                        <w:color w:val="FFFFFF" w:themeColor="background1"/>
+                                      </w:rPr>
+                                      <w:t>3</w:t>
                                     </w:r>
                                   </w:p>
                                 </w:sdtContent>
@@ -443,7 +449,13 @@
                                 <w:rPr>
                                   <w:color w:val="FFFFFF" w:themeColor="background1"/>
                                 </w:rPr>
-                                <w:t>Milestone 1</w:t>
+                                <w:t xml:space="preserve">Milestone </w:t>
+                              </w:r>
+                              <w:r>
+                                <w:rPr>
+                                  <w:color w:val="FFFFFF" w:themeColor="background1"/>
+                                </w:rPr>
+                                <w:t>3</w:t>
                               </w:r>
                             </w:p>
                           </w:sdtContent>
@@ -1898,11 +1910,11 @@
       </w:r>
       <w:bookmarkEnd w:id="8"/>
     </w:p>
-    <w:p>
-      <w:pPr>
-        <w:pStyle w:val="ListParagraph"/>
-        <w:ind w:left="1440"/>
-      </w:pPr>
+    <w:p/>
+    <w:p>
+      <w:r>
+        <w:t xml:space="preserve">The application will be deployed as a single artifact for simplicity. </w:t>
+      </w:r>
     </w:p>
     <w:p>
       <w:pPr>
@@ -1910,9 +1922,18 @@
       </w:pPr>
       <w:bookmarkStart w:id="9" w:name="_Toc524376942"/>
       <w:r>
-        <w:t>Discussion of how your design met the requirements</w:t>
+        <w:t>Discussion of how your design met the requirement</w:t>
       </w:r>
       <w:bookmarkEnd w:id="9"/>
+    </w:p>
+    <w:p/>
+    <w:p>
+      <w:r>
+        <w:t xml:space="preserve">The application first lists all </w:t>
+      </w:r>
+      <w:r>
+        <w:t xml:space="preserve">available shopping lists. On this page the user can also create a new shopping list. Once the user selects a shopping list they can view the elements already on it, add more, or mark some complete. </w:t>
+      </w:r>
     </w:p>
     <w:p>
       <w:pPr>
@@ -1937,7 +1958,22 @@
     <w:p/>
     <w:p>
       <w:r>
-        <w:lastRenderedPageBreak/>
+        <w:t xml:space="preserve">10/23/2018 </w:t>
+      </w:r>
+      <w:r>
+        <w:t>–</w:t>
+      </w:r>
+      <w:r>
+        <w:t xml:space="preserve"> </w:t>
+      </w:r>
+      <w:r>
+        <w:t>Users are able to see all the data currently stored through a web browser. The next steps are to add the submit features in order for users to create new shopping lists, new items, and to update the state of current items. After that to submit the email functionality and configure it to send emails.</w:t>
+      </w:r>
+      <w:bookmarkStart w:id="11" w:name="_GoBack"/>
+      <w:bookmarkEnd w:id="11"/>
+    </w:p>
+    <w:p>
+      <w:r>
         <w:t>9/24/2018 – In order to test the database logic, I added a REST controller to accept network calls. The basic calls exist:</w:t>
       </w:r>
     </w:p>
@@ -2010,8 +2046,6 @@
       <w:r>
         <w:t>Running the application should be as easy as clicking start. The application should download the embedded Mongo dependencies and start the database.</w:t>
       </w:r>
-      <w:bookmarkStart w:id="11" w:name="_GoBack"/>
-      <w:bookmarkEnd w:id="11"/>
     </w:p>
     <w:p>
       <w:pPr>
@@ -2243,9 +2277,11 @@
               <w:pStyle w:val="ListParagraph"/>
               <w:ind w:left="0"/>
             </w:pPr>
+            <w:proofErr w:type="spellStart"/>
             <w:r>
               <w:t>Intellij</w:t>
             </w:r>
+            <w:proofErr w:type="spellEnd"/>
           </w:p>
         </w:tc>
         <w:tc>
@@ -2261,8 +2297,13 @@
               <w:t>Eclipse</w:t>
             </w:r>
             <w:r>
-              <w:t>, Netbeans</w:t>
-            </w:r>
+              <w:t xml:space="preserve">, </w:t>
+            </w:r>
+            <w:proofErr w:type="spellStart"/>
+            <w:r>
+              <w:t>Netbeans</w:t>
+            </w:r>
+            <w:proofErr w:type="spellEnd"/>
           </w:p>
         </w:tc>
         <w:tc>
@@ -2274,8 +2315,21 @@
               <w:pStyle w:val="ListParagraph"/>
               <w:ind w:left="0"/>
             </w:pPr>
-            <w:r>
-              <w:t>Intellij is free for students. Intellij is powerful and should make development easier.</w:t>
+            <w:proofErr w:type="spellStart"/>
+            <w:r>
+              <w:t>Intellij</w:t>
+            </w:r>
+            <w:proofErr w:type="spellEnd"/>
+            <w:r>
+              <w:t xml:space="preserve"> is free for students. </w:t>
+            </w:r>
+            <w:proofErr w:type="spellStart"/>
+            <w:r>
+              <w:t>Intellij</w:t>
+            </w:r>
+            <w:proofErr w:type="spellEnd"/>
+            <w:r>
+              <w:t xml:space="preserve"> is powerful and should make development easier.</w:t>
             </w:r>
           </w:p>
         </w:tc>
@@ -2304,9 +2358,11 @@
               <w:pStyle w:val="ListParagraph"/>
               <w:ind w:left="0"/>
             </w:pPr>
+            <w:proofErr w:type="spellStart"/>
             <w:r>
               <w:t>Github</w:t>
             </w:r>
+            <w:proofErr w:type="spellEnd"/>
           </w:p>
         </w:tc>
         <w:tc>
@@ -2333,7 +2389,15 @@
               <w:ind w:left="0"/>
             </w:pPr>
             <w:r>
-              <w:t>Backup code to Github in case of catastrophic computer failure</w:t>
+              <w:t xml:space="preserve">Backup code to </w:t>
+            </w:r>
+            <w:proofErr w:type="spellStart"/>
+            <w:r>
+              <w:t>Github</w:t>
+            </w:r>
+            <w:proofErr w:type="spellEnd"/>
+            <w:r>
+              <w:t xml:space="preserve"> in case of catastrophic computer failure</w:t>
             </w:r>
           </w:p>
         </w:tc>
@@ -2391,7 +2455,15 @@
               <w:ind w:left="0"/>
             </w:pPr>
             <w:r>
-              <w:t>Decided to use spring data mongo since I have not used it before. Document store seems to be fun.</w:t>
+              <w:t xml:space="preserve">Decided to use spring data mongo since I have not used it before. Document store </w:t>
+            </w:r>
+            <w:proofErr w:type="gramStart"/>
+            <w:r>
+              <w:t>seems to be</w:t>
+            </w:r>
+            <w:proofErr w:type="gramEnd"/>
+            <w:r>
+              <w:t xml:space="preserve"> fun.</w:t>
             </w:r>
           </w:p>
         </w:tc>
@@ -2406,6 +2478,9 @@
               <w:pStyle w:val="ListParagraph"/>
               <w:ind w:left="0"/>
             </w:pPr>
+            <w:r>
+              <w:t>Templating Engine</w:t>
+            </w:r>
           </w:p>
         </w:tc>
         <w:tc>
@@ -2417,6 +2492,11 @@
               <w:pStyle w:val="ListParagraph"/>
               <w:ind w:left="0"/>
             </w:pPr>
+            <w:proofErr w:type="spellStart"/>
+            <w:r>
+              <w:t>Thymeleaf</w:t>
+            </w:r>
+            <w:proofErr w:type="spellEnd"/>
           </w:p>
         </w:tc>
         <w:tc>
@@ -2428,6 +2508,9 @@
               <w:pStyle w:val="ListParagraph"/>
               <w:ind w:left="0"/>
             </w:pPr>
+            <w:r>
+              <w:t>JSP, Servlets</w:t>
+            </w:r>
           </w:p>
         </w:tc>
         <w:tc>
@@ -2439,6 +2522,14 @@
               <w:pStyle w:val="ListParagraph"/>
               <w:ind w:left="0"/>
             </w:pPr>
+            <w:r>
+              <w:t xml:space="preserve">Easy with MVC design pattern, Spring has good integration with </w:t>
+            </w:r>
+            <w:proofErr w:type="spellStart"/>
+            <w:r>
+              <w:t>Thymeleaf</w:t>
+            </w:r>
+            <w:proofErr w:type="spellEnd"/>
           </w:p>
         </w:tc>
       </w:tr>
@@ -2453,7 +2544,11 @@
         <w:pStyle w:val="ListParagraph"/>
       </w:pPr>
     </w:p>
-    <w:p/>
+    <w:p>
+      <w:pPr>
+        <w:ind w:left="706" w:hanging="706"/>
+      </w:pPr>
+    </w:p>
     <w:sectPr>
       <w:pgSz w:w="16838" w:h="11906" w:orient="landscape"/>
       <w:pgMar w:top="1134" w:right="1134" w:bottom="1134" w:left="1134" w:header="0" w:footer="0" w:gutter="0"/>
@@ -5263,7 +5358,7 @@
 </file>
 
 <file path=customXml/itemProps2.xml><?xml version="1.0" encoding="utf-8"?>
-<ds:datastoreItem xmlns:ds="http://schemas.openxmlformats.org/officeDocument/2006/customXml" ds:itemID="{545B1FB2-3A11-8E47-AEC8-764D776644D7}">
+<ds:datastoreItem xmlns:ds="http://schemas.openxmlformats.org/officeDocument/2006/customXml" ds:itemID="{41719443-DACD-F342-8AF4-4E80675768D7}">
   <ds:schemaRefs>
     <ds:schemaRef ds:uri="http://schemas.openxmlformats.org/officeDocument/2006/bibliography"/>
   </ds:schemaRefs>

</xml_diff>

<commit_message>
wire functionality to ui
</commit_message>
<xml_diff>
--- a/doc/SE452 Shopping List.docx
+++ b/doc/SE452 Shopping List.docx
@@ -396,7 +396,7 @@
                                       <w:rPr>
                                         <w:color w:val="FFFFFF" w:themeColor="background1"/>
                                       </w:rPr>
-                                      <w:t>3</w:t>
+                                      <w:t>4</w:t>
                                     </w:r>
                                   </w:p>
                                 </w:sdtContent>
@@ -455,7 +455,7 @@
                                 <w:rPr>
                                   <w:color w:val="FFFFFF" w:themeColor="background1"/>
                                 </w:rPr>
-                                <w:t>3</w:t>
+                                <w:t>4</w:t>
                               </w:r>
                             </w:p>
                           </w:sdtContent>
@@ -1958,6 +1958,11 @@
     <w:p/>
     <w:p>
       <w:r>
+        <w:t xml:space="preserve">11/6/2018 – The update/add functionality exists on both the create shopping list and view shopping list page. This means users can edit and change their lists from the UI. The next step will be to add the final functionality, which is to email shopping lists. </w:t>
+      </w:r>
+    </w:p>
+    <w:p>
+      <w:r>
         <w:t xml:space="preserve">10/23/2018 </w:t>
       </w:r>
       <w:r>
@@ -2052,16 +2057,32 @@
         </w:tabs>
         <w:suppressAutoHyphens w:val="0"/>
       </w:pPr>
+    </w:p>
+    <w:p>
+      <w:pPr>
+        <w:tabs>
+          <w:tab w:val="clear" w:pos="706"/>
+        </w:tabs>
+        <w:suppressAutoHyphens w:val="0"/>
+      </w:pPr>
+    </w:p>
+    <w:p>
+      <w:pPr>
+        <w:tabs>
+          <w:tab w:val="clear" w:pos="706"/>
+        </w:tabs>
+        <w:suppressAutoHyphens w:val="0"/>
+      </w:pPr>
       <w:r>
         <w:rPr>
           <w:noProof/>
         </w:rPr>
         <w:lastRenderedPageBreak/>
         <w:drawing>
-          <wp:inline distT="0" distB="0" distL="0" distR="0" wp14:anchorId="3A908A9E" wp14:editId="79A0AB20">
-            <wp:extent cx="6120130" cy="5626100"/>
+          <wp:inline distT="0" distB="0" distL="0" distR="0" wp14:anchorId="30EFA3B3" wp14:editId="545D1B8A">
+            <wp:extent cx="6120130" cy="5588635"/>
             <wp:effectExtent l="0" t="0" r="0" b="0"/>
-            <wp:docPr id="1" name="Picture 1"/>
+            <wp:docPr id="5" name="Picture 5"/>
             <wp:cNvGraphicFramePr>
               <a:graphicFrameLocks xmlns:a="http://schemas.openxmlformats.org/drawingml/2006/main" noChangeAspect="1"/>
             </wp:cNvGraphicFramePr>
@@ -2069,7 +2090,7 @@
               <a:graphicData uri="http://schemas.openxmlformats.org/drawingml/2006/picture">
                 <pic:pic xmlns:pic="http://schemas.openxmlformats.org/drawingml/2006/picture">
                   <pic:nvPicPr>
-                    <pic:cNvPr id="1" name="Screen Shot 2018-10-23 at 7.54.28 PM.png"/>
+                    <pic:cNvPr id="5" name="Screen Shot 2018-11-06 at 11.04.11 PM.png"/>
                     <pic:cNvPicPr/>
                   </pic:nvPicPr>
                   <pic:blipFill>
@@ -2087,7 +2108,7 @@
                   <pic:spPr>
                     <a:xfrm>
                       <a:off x="0" y="0"/>
-                      <a:ext cx="6120130" cy="5626100"/>
+                      <a:ext cx="6120130" cy="5588635"/>
                     </a:xfrm>
                     <a:prstGeom prst="rect">
                       <a:avLst/>
@@ -2099,24 +2120,15 @@
           </wp:inline>
         </w:drawing>
       </w:r>
-    </w:p>
-    <w:p>
-      <w:pPr>
-        <w:tabs>
-          <w:tab w:val="clear" w:pos="706"/>
-        </w:tabs>
-        <w:suppressAutoHyphens w:val="0"/>
-      </w:pPr>
       <w:r>
         <w:rPr>
           <w:noProof/>
         </w:rPr>
-        <w:lastRenderedPageBreak/>
         <w:drawing>
-          <wp:inline distT="0" distB="0" distL="0" distR="0" wp14:anchorId="260A5787" wp14:editId="488697DF">
+          <wp:inline distT="0" distB="0" distL="0" distR="0" wp14:anchorId="78FFADB2" wp14:editId="12F672A0">
             <wp:extent cx="6120130" cy="3653790"/>
             <wp:effectExtent l="0" t="0" r="0" b="0"/>
-            <wp:docPr id="2" name="Picture 2"/>
+            <wp:docPr id="7" name="Picture 7"/>
             <wp:cNvGraphicFramePr>
               <a:graphicFrameLocks xmlns:a="http://schemas.openxmlformats.org/drawingml/2006/main" noChangeAspect="1"/>
             </wp:cNvGraphicFramePr>
@@ -2124,7 +2136,7 @@
               <a:graphicData uri="http://schemas.openxmlformats.org/drawingml/2006/picture">
                 <pic:pic xmlns:pic="http://schemas.openxmlformats.org/drawingml/2006/picture">
                   <pic:nvPicPr>
-                    <pic:cNvPr id="2" name="Screen Shot 2018-10-23 at 7.58.50 PM.png"/>
+                    <pic:cNvPr id="7" name="Screen Shot 2018-11-06 at 11.03.55 PM.png"/>
                     <pic:cNvPicPr/>
                   </pic:nvPicPr>
                   <pic:blipFill>
@@ -2154,25 +2166,16 @@
           </wp:inline>
         </w:drawing>
       </w:r>
-      <w:bookmarkStart w:id="11" w:name="_GoBack"/>
-      <w:bookmarkEnd w:id="11"/>
-    </w:p>
-    <w:p>
-      <w:pPr>
-        <w:tabs>
-          <w:tab w:val="clear" w:pos="706"/>
-        </w:tabs>
-        <w:suppressAutoHyphens w:val="0"/>
-      </w:pPr>
       <w:r>
         <w:rPr>
           <w:noProof/>
         </w:rPr>
+        <w:lastRenderedPageBreak/>
         <w:drawing>
-          <wp:inline distT="0" distB="0" distL="0" distR="0" wp14:anchorId="7A54DDBC" wp14:editId="74985B32">
+          <wp:inline distT="0" distB="0" distL="0" distR="0" wp14:anchorId="4FF02088" wp14:editId="13981069">
             <wp:extent cx="6120130" cy="3653790"/>
             <wp:effectExtent l="0" t="0" r="0" b="0"/>
-            <wp:docPr id="3" name="Picture 3"/>
+            <wp:docPr id="8" name="Picture 8"/>
             <wp:cNvGraphicFramePr>
               <a:graphicFrameLocks xmlns:a="http://schemas.openxmlformats.org/drawingml/2006/main" noChangeAspect="1"/>
             </wp:cNvGraphicFramePr>
@@ -2180,7 +2183,7 @@
               <a:graphicData uri="http://schemas.openxmlformats.org/drawingml/2006/picture">
                 <pic:pic xmlns:pic="http://schemas.openxmlformats.org/drawingml/2006/picture">
                   <pic:nvPicPr>
-                    <pic:cNvPr id="3" name="Screen Shot 2018-10-23 at 7.59.41 PM.png"/>
+                    <pic:cNvPr id="8" name="Screen Shot 2018-11-06 at 11.03.32 PM.png"/>
                     <pic:cNvPicPr/>
                   </pic:nvPicPr>
                   <pic:blipFill>
@@ -2244,11 +2247,11 @@
       <w:pPr>
         <w:pStyle w:val="Heading1"/>
       </w:pPr>
-      <w:bookmarkStart w:id="12" w:name="_Toc524376945"/>
+      <w:bookmarkStart w:id="11" w:name="_Toc524376945"/>
       <w:r>
         <w:t>Decision Log</w:t>
       </w:r>
-      <w:bookmarkEnd w:id="12"/>
+      <w:bookmarkEnd w:id="11"/>
     </w:p>
     <w:p>
       <w:pPr>
@@ -2386,11 +2389,9 @@
               <w:pStyle w:val="ListParagraph"/>
               <w:ind w:left="0"/>
             </w:pPr>
-            <w:proofErr w:type="spellStart"/>
             <w:r>
               <w:t>Intellij</w:t>
             </w:r>
-            <w:proofErr w:type="spellEnd"/>
           </w:p>
         </w:tc>
         <w:tc>
@@ -2406,13 +2407,8 @@
               <w:t>Eclipse</w:t>
             </w:r>
             <w:r>
-              <w:t xml:space="preserve">, </w:t>
-            </w:r>
-            <w:proofErr w:type="spellStart"/>
-            <w:r>
-              <w:t>Netbeans</w:t>
-            </w:r>
-            <w:proofErr w:type="spellEnd"/>
+              <w:t>, Netbeans</w:t>
+            </w:r>
           </w:p>
         </w:tc>
         <w:tc>
@@ -2424,21 +2420,8 @@
               <w:pStyle w:val="ListParagraph"/>
               <w:ind w:left="0"/>
             </w:pPr>
-            <w:proofErr w:type="spellStart"/>
-            <w:r>
-              <w:t>Intellij</w:t>
-            </w:r>
-            <w:proofErr w:type="spellEnd"/>
-            <w:r>
-              <w:t xml:space="preserve"> is free for students. </w:t>
-            </w:r>
-            <w:proofErr w:type="spellStart"/>
-            <w:r>
-              <w:t>Intellij</w:t>
-            </w:r>
-            <w:proofErr w:type="spellEnd"/>
-            <w:r>
-              <w:t xml:space="preserve"> is powerful and should make development easier.</w:t>
+            <w:r>
+              <w:t>Intellij is free for students. Intellij is powerful and should make development easier.</w:t>
             </w:r>
           </w:p>
         </w:tc>
@@ -2467,11 +2450,9 @@
               <w:pStyle w:val="ListParagraph"/>
               <w:ind w:left="0"/>
             </w:pPr>
-            <w:proofErr w:type="spellStart"/>
             <w:r>
               <w:t>Github</w:t>
             </w:r>
-            <w:proofErr w:type="spellEnd"/>
           </w:p>
         </w:tc>
         <w:tc>
@@ -2498,15 +2479,7 @@
               <w:ind w:left="0"/>
             </w:pPr>
             <w:r>
-              <w:t xml:space="preserve">Backup code to </w:t>
-            </w:r>
-            <w:proofErr w:type="spellStart"/>
-            <w:r>
-              <w:t>Github</w:t>
-            </w:r>
-            <w:proofErr w:type="spellEnd"/>
-            <w:r>
-              <w:t xml:space="preserve"> in case of catastrophic computer failure</w:t>
+              <w:t>Backup code to Github in case of catastrophic computer failure</w:t>
             </w:r>
           </w:p>
         </w:tc>
@@ -2564,15 +2537,7 @@
               <w:ind w:left="0"/>
             </w:pPr>
             <w:r>
-              <w:t xml:space="preserve">Decided to use spring data mongo since I have not used it before. Document store </w:t>
-            </w:r>
-            <w:proofErr w:type="gramStart"/>
-            <w:r>
-              <w:t>seems to be</w:t>
-            </w:r>
-            <w:proofErr w:type="gramEnd"/>
-            <w:r>
-              <w:t xml:space="preserve"> fun.</w:t>
+              <w:t>Decided to use spring data mongo since I have not used it before. Document store seems to be fun.</w:t>
             </w:r>
           </w:p>
         </w:tc>
@@ -2601,11 +2566,9 @@
               <w:pStyle w:val="ListParagraph"/>
               <w:ind w:left="0"/>
             </w:pPr>
-            <w:proofErr w:type="spellStart"/>
             <w:r>
               <w:t>Thymeleaf</w:t>
             </w:r>
-            <w:proofErr w:type="spellEnd"/>
           </w:p>
         </w:tc>
         <w:tc>
@@ -2632,13 +2595,66 @@
               <w:ind w:left="0"/>
             </w:pPr>
             <w:r>
-              <w:t xml:space="preserve">Easy with MVC design pattern, Spring has good integration with </w:t>
-            </w:r>
-            <w:proofErr w:type="spellStart"/>
-            <w:r>
-              <w:t>Thymeleaf</w:t>
-            </w:r>
-            <w:proofErr w:type="spellEnd"/>
+              <w:t>Easy with MVC design pattern, Spring has good integration with Thymeleaf</w:t>
+            </w:r>
+          </w:p>
+        </w:tc>
+      </w:tr>
+      <w:tr>
+        <w:tc>
+          <w:tcPr>
+            <w:tcW w:w="2790" w:type="dxa"/>
+          </w:tcPr>
+          <w:p>
+            <w:pPr>
+              <w:pStyle w:val="ListParagraph"/>
+              <w:ind w:left="0"/>
+            </w:pPr>
+            <w:r>
+              <w:t>Design strategy</w:t>
+            </w:r>
+          </w:p>
+        </w:tc>
+        <w:tc>
+          <w:tcPr>
+            <w:tcW w:w="2250" w:type="dxa"/>
+          </w:tcPr>
+          <w:p>
+            <w:pPr>
+              <w:pStyle w:val="ListParagraph"/>
+              <w:ind w:left="0"/>
+            </w:pPr>
+            <w:r>
+              <w:t>Material</w:t>
+            </w:r>
+          </w:p>
+        </w:tc>
+        <w:tc>
+          <w:tcPr>
+            <w:tcW w:w="3420" w:type="dxa"/>
+          </w:tcPr>
+          <w:p>
+            <w:pPr>
+              <w:pStyle w:val="ListParagraph"/>
+              <w:ind w:left="0"/>
+            </w:pPr>
+            <w:r>
+              <w:t>other patterns</w:t>
+            </w:r>
+          </w:p>
+        </w:tc>
+        <w:tc>
+          <w:tcPr>
+            <w:tcW w:w="6750" w:type="dxa"/>
+          </w:tcPr>
+          <w:p>
+            <w:pPr>
+              <w:pStyle w:val="ListParagraph"/>
+              <w:ind w:left="0"/>
+            </w:pPr>
+            <w:r>
+              <w:t>Material design seemed like something that would fit a shopping list theme</w:t>
+            </w:r>
           </w:p>
         </w:tc>
       </w:tr>
@@ -5467,7 +5483,7 @@
 </file>
 
 <file path=customXml/itemProps2.xml><?xml version="1.0" encoding="utf-8"?>
-<ds:datastoreItem xmlns:ds="http://schemas.openxmlformats.org/officeDocument/2006/customXml" ds:itemID="{1B53EFA6-5525-1E42-AB12-48FA60CD86F4}">
+<ds:datastoreItem xmlns:ds="http://schemas.openxmlformats.org/officeDocument/2006/customXml" ds:itemID="{7DD3EE43-FAB8-B144-AEE8-B489F7BDD36F}">
   <ds:schemaRefs>
     <ds:schemaRef ds:uri="http://schemas.openxmlformats.org/officeDocument/2006/bibliography"/>
   </ds:schemaRefs>

</xml_diff>

<commit_message>
most features working, except email share
</commit_message>
<xml_diff>
--- a/doc/SE452 Shopping List.docx
+++ b/doc/SE452 Shopping List.docx
@@ -1739,12 +1739,31 @@
       <w:pPr>
         <w:pStyle w:val="ListParagraph"/>
         <w:numPr>
+          <w:ilvl w:val="0"/>
+          <w:numId w:val="10"/>
+        </w:numPr>
+      </w:pPr>
+      <w:r>
+        <w:t>Share via email</w:t>
+      </w:r>
+      <w:bookmarkStart w:id="4" w:name="_GoBack"/>
+      <w:bookmarkEnd w:id="4"/>
+    </w:p>
+    <w:p>
+      <w:pPr>
+        <w:pStyle w:val="ListParagraph"/>
+        <w:numPr>
           <w:ilvl w:val="1"/>
           <w:numId w:val="10"/>
         </w:numPr>
       </w:pPr>
       <w:r>
-        <w:t>As a user, I want to filter the items by store.</w:t>
+        <w:t>As a user, I want to share my shopping list with other email addresses.</w:t>
+      </w:r>
+    </w:p>
+    <w:p>
+      <w:r>
+        <w:t>Additional Feature Requests (Currently out of scope)</w:t>
       </w:r>
     </w:p>
     <w:p>
@@ -1756,7 +1775,8 @@
         </w:numPr>
       </w:pPr>
       <w:r>
-        <w:t>Share via email</w:t>
+        <w:lastRenderedPageBreak/>
+        <w:t>Shopping list templates</w:t>
       </w:r>
     </w:p>
     <w:p>
@@ -1768,36 +1788,6 @@
         </w:numPr>
       </w:pPr>
       <w:r>
-        <w:t>As a user, I want to share my shopping list with other email addresses.</w:t>
-      </w:r>
-    </w:p>
-    <w:p>
-      <w:r>
-        <w:t>Additional Feature Requests (Currently out of scope)</w:t>
-      </w:r>
-    </w:p>
-    <w:p>
-      <w:pPr>
-        <w:pStyle w:val="ListParagraph"/>
-        <w:numPr>
-          <w:ilvl w:val="0"/>
-          <w:numId w:val="10"/>
-        </w:numPr>
-      </w:pPr>
-      <w:r>
-        <w:lastRenderedPageBreak/>
-        <w:t>Shopping list templates</w:t>
-      </w:r>
-    </w:p>
-    <w:p>
-      <w:pPr>
-        <w:pStyle w:val="ListParagraph"/>
-        <w:numPr>
-          <w:ilvl w:val="1"/>
-          <w:numId w:val="10"/>
-        </w:numPr>
-      </w:pPr>
-      <w:r>
         <w:t>As a user, I want common items to be pre-populated on my list</w:t>
       </w:r>
     </w:p>
@@ -1805,31 +1795,31 @@
       <w:pPr>
         <w:pStyle w:val="Heading1"/>
       </w:pPr>
-      <w:bookmarkStart w:id="4" w:name="_Toc524376937"/>
+      <w:bookmarkStart w:id="5" w:name="_Toc524376937"/>
       <w:r>
         <w:t>Design</w:t>
       </w:r>
-      <w:bookmarkEnd w:id="4"/>
+      <w:bookmarkEnd w:id="5"/>
     </w:p>
     <w:p>
       <w:pPr>
         <w:pStyle w:val="Heading2"/>
       </w:pPr>
-      <w:bookmarkStart w:id="5" w:name="_Toc524376938"/>
+      <w:bookmarkStart w:id="6" w:name="_Toc524376938"/>
       <w:r>
         <w:t>Sequence of major functionality</w:t>
       </w:r>
-      <w:bookmarkEnd w:id="5"/>
+      <w:bookmarkEnd w:id="6"/>
     </w:p>
     <w:p>
       <w:pPr>
         <w:pStyle w:val="Heading3"/>
       </w:pPr>
-      <w:bookmarkStart w:id="6" w:name="_Toc524376939"/>
+      <w:bookmarkStart w:id="7" w:name="_Toc524376939"/>
       <w:r>
         <w:t>Web UI (Common case)</w:t>
       </w:r>
-      <w:bookmarkEnd w:id="6"/>
+      <w:bookmarkEnd w:id="7"/>
     </w:p>
     <w:p>
       <w:pPr>
@@ -1841,11 +1831,11 @@
       <w:pPr>
         <w:pStyle w:val="Heading2"/>
       </w:pPr>
-      <w:bookmarkStart w:id="7" w:name="_Toc524376940"/>
+      <w:bookmarkStart w:id="8" w:name="_Toc524376940"/>
       <w:r>
         <w:t>Table layout</w:t>
       </w:r>
-      <w:bookmarkEnd w:id="7"/>
+      <w:bookmarkEnd w:id="8"/>
     </w:p>
     <w:p>
       <w:r>
@@ -1904,11 +1894,11 @@
       <w:pPr>
         <w:pStyle w:val="Heading2"/>
       </w:pPr>
-      <w:bookmarkStart w:id="8" w:name="_Toc524376941"/>
+      <w:bookmarkStart w:id="9" w:name="_Toc524376941"/>
       <w:r>
         <w:t>Deployment</w:t>
       </w:r>
-      <w:bookmarkEnd w:id="8"/>
+      <w:bookmarkEnd w:id="9"/>
     </w:p>
     <w:p/>
     <w:p>
@@ -1920,11 +1910,11 @@
       <w:pPr>
         <w:pStyle w:val="Heading1"/>
       </w:pPr>
-      <w:bookmarkStart w:id="9" w:name="_Toc524376942"/>
+      <w:bookmarkStart w:id="10" w:name="_Toc524376942"/>
       <w:r>
         <w:t>Discussion of how your design met the requirement</w:t>
       </w:r>
-      <w:bookmarkEnd w:id="9"/>
+      <w:bookmarkEnd w:id="10"/>
     </w:p>
     <w:p/>
     <w:p>
@@ -1939,11 +1929,11 @@
       <w:pPr>
         <w:pStyle w:val="Heading1"/>
       </w:pPr>
-      <w:bookmarkStart w:id="10" w:name="_Toc524376943"/>
+      <w:bookmarkStart w:id="11" w:name="_Toc524376943"/>
       <w:r>
         <w:t>Discussion of lessons learned</w:t>
       </w:r>
-      <w:bookmarkEnd w:id="10"/>
+      <w:bookmarkEnd w:id="11"/>
     </w:p>
     <w:p/>
     <w:p/>
@@ -2247,11 +2237,11 @@
       <w:pPr>
         <w:pStyle w:val="Heading1"/>
       </w:pPr>
-      <w:bookmarkStart w:id="11" w:name="_Toc524376945"/>
+      <w:bookmarkStart w:id="12" w:name="_Toc524376945"/>
       <w:r>
         <w:t>Decision Log</w:t>
       </w:r>
-      <w:bookmarkEnd w:id="11"/>
+      <w:bookmarkEnd w:id="12"/>
     </w:p>
     <w:p>
       <w:pPr>
@@ -2537,7 +2527,15 @@
               <w:ind w:left="0"/>
             </w:pPr>
             <w:r>
-              <w:t>Decided to use spring data mongo since I have not used it before. Document store seems to be fun.</w:t>
+              <w:t xml:space="preserve">Decided to use spring data mongo since I have not used it before. Document store </w:t>
+            </w:r>
+            <w:proofErr w:type="gramStart"/>
+            <w:r>
+              <w:t>seems to be</w:t>
+            </w:r>
+            <w:proofErr w:type="gramEnd"/>
+            <w:r>
+              <w:t xml:space="preserve"> fun.</w:t>
             </w:r>
           </w:p>
         </w:tc>
@@ -5483,7 +5481,7 @@
 </file>
 
 <file path=customXml/itemProps2.xml><?xml version="1.0" encoding="utf-8"?>
-<ds:datastoreItem xmlns:ds="http://schemas.openxmlformats.org/officeDocument/2006/customXml" ds:itemID="{7DD3EE43-FAB8-B144-AEE8-B489F7BDD36F}">
+<ds:datastoreItem xmlns:ds="http://schemas.openxmlformats.org/officeDocument/2006/customXml" ds:itemID="{33861D8A-F8ED-A74E-B916-D04EC159CC56}">
   <ds:schemaRefs>
     <ds:schemaRef ds:uri="http://schemas.openxmlformats.org/officeDocument/2006/bibliography"/>
   </ds:schemaRefs>

</xml_diff>

<commit_message>
fix mockups and update docs
</commit_message>
<xml_diff>
--- a/doc/SE452 Shopping List.docx
+++ b/doc/SE452 Shopping List.docx
@@ -166,6 +166,8 @@
                                       <w:jc w:val="right"/>
                                       <w:rPr>
                                         <w:color w:val="FFFFFF" w:themeColor="background1"/>
+                                        <w:sz w:val="21"/>
+                                        <w:szCs w:val="21"/>
                                       </w:rPr>
                                     </w:pPr>
                                     <w:r>
@@ -179,6 +181,22 @@
                                   </w:p>
                                 </w:sdtContent>
                               </w:sdt>
+                              <w:p>
+                                <w:pPr>
+                                  <w:spacing w:before="240"/>
+                                  <w:ind w:left="1008"/>
+                                  <w:jc w:val="right"/>
+                                  <w:rPr>
+                                    <w:color w:val="FFFFFF" w:themeColor="background1"/>
+                                  </w:rPr>
+                                </w:pPr>
+                                <w:r>
+                                  <w:rPr>
+                                    <w:color w:val="FFFFFF" w:themeColor="background1"/>
+                                  </w:rPr>
+                                  <w:t>Paul Warren</w:t>
+                                </w:r>
+                              </w:p>
                             </w:txbxContent>
                           </wps:txbx>
                           <wps:bodyPr rot="0" spcFirstLastPara="0" vertOverflow="overflow" horzOverflow="overflow" vert="horz" wrap="square" lIns="274320" tIns="914400" rIns="274320" bIns="45720" numCol="1" spcCol="0" rtlCol="0" fromWordArt="0" anchor="ctr" anchorCtr="0" forceAA="0" compatLnSpc="1">
@@ -276,6 +294,8 @@
                                 <w:jc w:val="right"/>
                                 <w:rPr>
                                   <w:color w:val="FFFFFF" w:themeColor="background1"/>
+                                  <w:sz w:val="21"/>
+                                  <w:szCs w:val="21"/>
                                 </w:rPr>
                               </w:pPr>
                               <w:r>
@@ -289,6 +309,22 @@
                             </w:p>
                           </w:sdtContent>
                         </w:sdt>
+                        <w:p>
+                          <w:pPr>
+                            <w:spacing w:before="240"/>
+                            <w:ind w:left="1008"/>
+                            <w:jc w:val="right"/>
+                            <w:rPr>
+                              <w:color w:val="FFFFFF" w:themeColor="background1"/>
+                            </w:rPr>
+                          </w:pPr>
+                          <w:r>
+                            <w:rPr>
+                              <w:color w:val="FFFFFF" w:themeColor="background1"/>
+                            </w:rPr>
+                            <w:t>Paul Warren</w:t>
+                          </w:r>
+                        </w:p>
                       </w:txbxContent>
                     </v:textbox>
                     <w10:wrap anchorx="page" anchory="page"/>
@@ -390,13 +426,7 @@
                                       <w:rPr>
                                         <w:color w:val="FFFFFF" w:themeColor="background1"/>
                                       </w:rPr>
-                                      <w:t xml:space="preserve">Milestone </w:t>
-                                    </w:r>
-                                    <w:r>
-                                      <w:rPr>
-                                        <w:color w:val="FFFFFF" w:themeColor="background1"/>
-                                      </w:rPr>
-                                      <w:t>4</w:t>
+                                      <w:t>Final Submission</w:t>
                                     </w:r>
                                   </w:p>
                                 </w:sdtContent>
@@ -449,13 +479,7 @@
                                 <w:rPr>
                                   <w:color w:val="FFFFFF" w:themeColor="background1"/>
                                 </w:rPr>
-                                <w:t xml:space="preserve">Milestone </w:t>
-                              </w:r>
-                              <w:r>
-                                <w:rPr>
-                                  <w:color w:val="FFFFFF" w:themeColor="background1"/>
-                                </w:rPr>
-                                <w:t>4</w:t>
+                                <w:t>Final Submission</w:t>
                               </w:r>
                             </w:p>
                           </w:sdtContent>
@@ -1746,8 +1770,6 @@
       <w:r>
         <w:t>Share via email</w:t>
       </w:r>
-      <w:bookmarkStart w:id="4" w:name="_GoBack"/>
-      <w:bookmarkEnd w:id="4"/>
     </w:p>
     <w:p>
       <w:pPr>
@@ -1795,31 +1817,31 @@
       <w:pPr>
         <w:pStyle w:val="Heading1"/>
       </w:pPr>
-      <w:bookmarkStart w:id="5" w:name="_Toc524376937"/>
+      <w:bookmarkStart w:id="4" w:name="_Toc524376937"/>
       <w:r>
         <w:t>Design</w:t>
       </w:r>
+      <w:bookmarkEnd w:id="4"/>
+    </w:p>
+    <w:p>
+      <w:pPr>
+        <w:pStyle w:val="Heading2"/>
+      </w:pPr>
+      <w:bookmarkStart w:id="5" w:name="_Toc524376938"/>
+      <w:r>
+        <w:t>Sequence of major functionality</w:t>
+      </w:r>
       <w:bookmarkEnd w:id="5"/>
     </w:p>
     <w:p>
       <w:pPr>
-        <w:pStyle w:val="Heading2"/>
-      </w:pPr>
-      <w:bookmarkStart w:id="6" w:name="_Toc524376938"/>
-      <w:r>
-        <w:t>Sequence of major functionality</w:t>
+        <w:pStyle w:val="Heading3"/>
+      </w:pPr>
+      <w:bookmarkStart w:id="6" w:name="_Toc524376939"/>
+      <w:r>
+        <w:t>Web UI (Common case)</w:t>
       </w:r>
       <w:bookmarkEnd w:id="6"/>
-    </w:p>
-    <w:p>
-      <w:pPr>
-        <w:pStyle w:val="Heading3"/>
-      </w:pPr>
-      <w:bookmarkStart w:id="7" w:name="_Toc524376939"/>
-      <w:r>
-        <w:t>Web UI (Common case)</w:t>
-      </w:r>
-      <w:bookmarkEnd w:id="7"/>
     </w:p>
     <w:p>
       <w:pPr>
@@ -1831,11 +1853,11 @@
       <w:pPr>
         <w:pStyle w:val="Heading2"/>
       </w:pPr>
-      <w:bookmarkStart w:id="8" w:name="_Toc524376940"/>
+      <w:bookmarkStart w:id="7" w:name="_Toc524376940"/>
       <w:r>
         <w:t>Table layout</w:t>
       </w:r>
-      <w:bookmarkEnd w:id="8"/>
+      <w:bookmarkEnd w:id="7"/>
     </w:p>
     <w:p>
       <w:r>
@@ -1894,58 +1916,84 @@
       <w:pPr>
         <w:pStyle w:val="Heading2"/>
       </w:pPr>
-      <w:bookmarkStart w:id="9" w:name="_Toc524376941"/>
+      <w:bookmarkStart w:id="8" w:name="_Toc524376941"/>
       <w:r>
         <w:t>Deployment</w:t>
       </w:r>
+      <w:bookmarkEnd w:id="8"/>
+    </w:p>
+    <w:p/>
+    <w:p>
+      <w:r>
+        <w:t xml:space="preserve">The application will be deployed as a single artifact for simplicity. </w:t>
+      </w:r>
+    </w:p>
+    <w:p>
+      <w:pPr>
+        <w:pStyle w:val="Heading1"/>
+      </w:pPr>
+      <w:bookmarkStart w:id="9" w:name="_Toc524376942"/>
+      <w:r>
+        <w:t>Discussion of how your design met the requirement</w:t>
+      </w:r>
       <w:bookmarkEnd w:id="9"/>
     </w:p>
     <w:p/>
     <w:p>
       <w:r>
-        <w:t xml:space="preserve">The application will be deployed as a single artifact for simplicity. </w:t>
+        <w:t xml:space="preserve">The application first lists all </w:t>
+      </w:r>
+      <w:r>
+        <w:t xml:space="preserve">available shopping lists. On this page the user can also create a new shopping list. Once the user selects a shopping list they can view the elements already on it, add more, or mark some complete. </w:t>
+      </w:r>
+      <w:r>
+        <w:t xml:space="preserve">At the bottom of the page the user can email the shopping lists to different email addresses, and there is a link to return back to the list of all shopping lists for convenience. </w:t>
       </w:r>
     </w:p>
     <w:p>
       <w:pPr>
         <w:pStyle w:val="Heading1"/>
       </w:pPr>
-      <w:bookmarkStart w:id="10" w:name="_Toc524376942"/>
-      <w:r>
-        <w:t>Discussion of how your design met the requirement</w:t>
+      <w:bookmarkStart w:id="10" w:name="_Toc524376943"/>
+      <w:r>
+        <w:lastRenderedPageBreak/>
+        <w:t>Discussion of lessons learned</w:t>
       </w:r>
       <w:bookmarkEnd w:id="10"/>
     </w:p>
     <w:p/>
     <w:p>
       <w:r>
-        <w:t xml:space="preserve">The application first lists all </w:t>
-      </w:r>
-      <w:r>
-        <w:t xml:space="preserve">available shopping lists. On this page the user can also create a new shopping list. Once the user selects a shopping list they can view the elements already on it, add more, or mark some complete. </w:t>
-      </w:r>
-    </w:p>
+        <w:t>Using a templating engine made creating the UI easy. It was especially easy since I could also use the templating engine to also create the email format.</w:t>
+      </w:r>
+    </w:p>
+    <w:p/>
     <w:p>
       <w:pPr>
         <w:pStyle w:val="Heading1"/>
       </w:pPr>
-      <w:bookmarkStart w:id="11" w:name="_Toc524376943"/>
-      <w:r>
-        <w:t>Discussion of lessons learned</w:t>
-      </w:r>
-      <w:bookmarkEnd w:id="11"/>
+      <w:r>
+        <w:t>Appendix</w:t>
+      </w:r>
     </w:p>
     <w:p/>
-    <w:p/>
-    <w:p>
-      <w:pPr>
-        <w:pStyle w:val="Heading1"/>
-      </w:pPr>
-      <w:r>
-        <w:t>Appendix</w:t>
-      </w:r>
-    </w:p>
-    <w:p/>
+    <w:p>
+      <w:r>
+        <w:t xml:space="preserve">11/12/2018 – The email service is not complete and will send HTML formatted email to the user </w:t>
+      </w:r>
+      <w:r>
+        <w:t>inputted</w:t>
+      </w:r>
+      <w:r>
+        <w:t xml:space="preserve"> email address.</w:t>
+      </w:r>
+      <w:r>
+        <w:t xml:space="preserve"> Clicking on the column headers sorts the </w:t>
+      </w:r>
+      <w:r>
+        <w:t>values ascending or descending based on the values in the table. One of the issues I have is the row colors don’t change which doesn’t look good.</w:t>
+      </w:r>
+    </w:p>
     <w:p>
       <w:r>
         <w:t xml:space="preserve">11/6/2018 – The update/add functionality exists on both the create shopping list and view shopping list page. This means users can edit and change their lists from the UI. The next step will be to add the final functionality, which is to email shopping lists. </w:t>
@@ -2069,10 +2117,10 @@
         </w:rPr>
         <w:lastRenderedPageBreak/>
         <w:drawing>
-          <wp:inline distT="0" distB="0" distL="0" distR="0" wp14:anchorId="30EFA3B3" wp14:editId="545D1B8A">
-            <wp:extent cx="6120130" cy="5588635"/>
+          <wp:inline distT="0" distB="0" distL="0" distR="0" wp14:anchorId="016A1B80" wp14:editId="69E07EE9">
+            <wp:extent cx="6120130" cy="7713980"/>
             <wp:effectExtent l="0" t="0" r="0" b="0"/>
-            <wp:docPr id="5" name="Picture 5"/>
+            <wp:docPr id="1" name="Picture 1"/>
             <wp:cNvGraphicFramePr>
               <a:graphicFrameLocks xmlns:a="http://schemas.openxmlformats.org/drawingml/2006/main" noChangeAspect="1"/>
             </wp:cNvGraphicFramePr>
@@ -2080,11 +2128,11 @@
               <a:graphicData uri="http://schemas.openxmlformats.org/drawingml/2006/picture">
                 <pic:pic xmlns:pic="http://schemas.openxmlformats.org/drawingml/2006/picture">
                   <pic:nvPicPr>
-                    <pic:cNvPr id="5" name="Screen Shot 2018-11-06 at 11.04.11 PM.png"/>
+                    <pic:cNvPr id="1" name="Screen Shot 2018-11-12 at 8.07.22 PM.png"/>
                     <pic:cNvPicPr/>
                   </pic:nvPicPr>
                   <pic:blipFill>
-                    <a:blip r:embed="rId11" cstate="print">
+                    <a:blip r:embed="rId11">
                       <a:extLst>
                         <a:ext uri="{28A0092B-C50C-407E-A947-70E740481C1C}">
                           <a14:useLocalDpi xmlns:a14="http://schemas.microsoft.com/office/drawing/2010/main" val="0"/>
@@ -2098,7 +2146,7 @@
                   <pic:spPr>
                     <a:xfrm>
                       <a:off x="0" y="0"/>
-                      <a:ext cx="6120130" cy="5588635"/>
+                      <a:ext cx="6120130" cy="7713980"/>
                     </a:xfrm>
                     <a:prstGeom prst="rect">
                       <a:avLst/>
@@ -2114,11 +2162,12 @@
         <w:rPr>
           <w:noProof/>
         </w:rPr>
+        <w:lastRenderedPageBreak/>
         <w:drawing>
-          <wp:inline distT="0" distB="0" distL="0" distR="0" wp14:anchorId="78FFADB2" wp14:editId="12F672A0">
-            <wp:extent cx="6120130" cy="3653790"/>
+          <wp:inline distT="0" distB="0" distL="0" distR="0" wp14:anchorId="7FEE4F86" wp14:editId="6471A30F">
+            <wp:extent cx="6120130" cy="3675380"/>
             <wp:effectExtent l="0" t="0" r="0" b="0"/>
-            <wp:docPr id="7" name="Picture 7"/>
+            <wp:docPr id="2" name="Picture 2"/>
             <wp:cNvGraphicFramePr>
               <a:graphicFrameLocks xmlns:a="http://schemas.openxmlformats.org/drawingml/2006/main" noChangeAspect="1"/>
             </wp:cNvGraphicFramePr>
@@ -2126,7 +2175,7 @@
               <a:graphicData uri="http://schemas.openxmlformats.org/drawingml/2006/picture">
                 <pic:pic xmlns:pic="http://schemas.openxmlformats.org/drawingml/2006/picture">
                   <pic:nvPicPr>
-                    <pic:cNvPr id="7" name="Screen Shot 2018-11-06 at 11.03.55 PM.png"/>
+                    <pic:cNvPr id="2" name="Screen Shot 2018-11-12 at 8.08.10 PM.png"/>
                     <pic:cNvPicPr/>
                   </pic:nvPicPr>
                   <pic:blipFill>
@@ -2144,7 +2193,7 @@
                   <pic:spPr>
                     <a:xfrm>
                       <a:off x="0" y="0"/>
-                      <a:ext cx="6120130" cy="3653790"/>
+                      <a:ext cx="6120130" cy="3675380"/>
                     </a:xfrm>
                     <a:prstGeom prst="rect">
                       <a:avLst/>
@@ -2160,12 +2209,11 @@
         <w:rPr>
           <w:noProof/>
         </w:rPr>
-        <w:lastRenderedPageBreak/>
         <w:drawing>
-          <wp:inline distT="0" distB="0" distL="0" distR="0" wp14:anchorId="4FF02088" wp14:editId="13981069">
-            <wp:extent cx="6120130" cy="3653790"/>
+          <wp:inline distT="0" distB="0" distL="0" distR="0" wp14:anchorId="6F885C75" wp14:editId="76895E4C">
+            <wp:extent cx="6120130" cy="3639820"/>
             <wp:effectExtent l="0" t="0" r="0" b="0"/>
-            <wp:docPr id="8" name="Picture 8"/>
+            <wp:docPr id="3" name="Picture 3"/>
             <wp:cNvGraphicFramePr>
               <a:graphicFrameLocks xmlns:a="http://schemas.openxmlformats.org/drawingml/2006/main" noChangeAspect="1"/>
             </wp:cNvGraphicFramePr>
@@ -2173,7 +2221,7 @@
               <a:graphicData uri="http://schemas.openxmlformats.org/drawingml/2006/picture">
                 <pic:pic xmlns:pic="http://schemas.openxmlformats.org/drawingml/2006/picture">
                   <pic:nvPicPr>
-                    <pic:cNvPr id="8" name="Screen Shot 2018-11-06 at 11.03.32 PM.png"/>
+                    <pic:cNvPr id="3" name="Screen Shot 2018-11-12 at 8.07.47 PM.png"/>
                     <pic:cNvPicPr/>
                   </pic:nvPicPr>
                   <pic:blipFill>
@@ -2191,7 +2239,7 @@
                   <pic:spPr>
                     <a:xfrm>
                       <a:off x="0" y="0"/>
-                      <a:ext cx="6120130" cy="3653790"/>
+                      <a:ext cx="6120130" cy="3639820"/>
                     </a:xfrm>
                     <a:prstGeom prst="rect">
                       <a:avLst/>
@@ -2203,6 +2251,55 @@
           </wp:inline>
         </w:drawing>
       </w:r>
+      <w:bookmarkStart w:id="11" w:name="_GoBack"/>
+      <w:r>
+        <w:rPr>
+          <w:noProof/>
+        </w:rPr>
+        <w:lastRenderedPageBreak/>
+        <w:drawing>
+          <wp:inline distT="0" distB="0" distL="0" distR="0" wp14:anchorId="320BD474" wp14:editId="0EF38060">
+            <wp:extent cx="6120130" cy="3639820"/>
+            <wp:effectExtent l="0" t="0" r="0" b="0"/>
+            <wp:docPr id="9" name="Picture 9"/>
+            <wp:cNvGraphicFramePr>
+              <a:graphicFrameLocks xmlns:a="http://schemas.openxmlformats.org/drawingml/2006/main" noChangeAspect="1"/>
+            </wp:cNvGraphicFramePr>
+            <a:graphic xmlns:a="http://schemas.openxmlformats.org/drawingml/2006/main">
+              <a:graphicData uri="http://schemas.openxmlformats.org/drawingml/2006/picture">
+                <pic:pic xmlns:pic="http://schemas.openxmlformats.org/drawingml/2006/picture">
+                  <pic:nvPicPr>
+                    <pic:cNvPr id="9" name="Screen Shot 2018-11-12 at 8.07.43 PM.png"/>
+                    <pic:cNvPicPr/>
+                  </pic:nvPicPr>
+                  <pic:blipFill>
+                    <a:blip r:embed="rId14" cstate="print">
+                      <a:extLst>
+                        <a:ext uri="{28A0092B-C50C-407E-A947-70E740481C1C}">
+                          <a14:useLocalDpi xmlns:a14="http://schemas.microsoft.com/office/drawing/2010/main" val="0"/>
+                        </a:ext>
+                      </a:extLst>
+                    </a:blip>
+                    <a:stretch>
+                      <a:fillRect/>
+                    </a:stretch>
+                  </pic:blipFill>
+                  <pic:spPr>
+                    <a:xfrm>
+                      <a:off x="0" y="0"/>
+                      <a:ext cx="6120130" cy="3639820"/>
+                    </a:xfrm>
+                    <a:prstGeom prst="rect">
+                      <a:avLst/>
+                    </a:prstGeom>
+                  </pic:spPr>
+                </pic:pic>
+              </a:graphicData>
+            </a:graphic>
+          </wp:inline>
+        </w:drawing>
+      </w:r>
+      <w:bookmarkEnd w:id="11"/>
       <w:r>
         <w:br w:type="page"/>
       </w:r>
@@ -2214,7 +2311,7 @@
         </w:tabs>
         <w:suppressAutoHyphens w:val="0"/>
         <w:sectPr>
-          <w:footerReference w:type="default" r:id="rId14"/>
+          <w:footerReference w:type="default" r:id="rId15"/>
           <w:pgSz w:w="11906" w:h="16838"/>
           <w:pgMar w:top="1134" w:right="1134" w:bottom="1134" w:left="1134" w:header="0" w:footer="0" w:gutter="0"/>
           <w:pgNumType w:start="0"/>
@@ -2379,9 +2476,11 @@
               <w:pStyle w:val="ListParagraph"/>
               <w:ind w:left="0"/>
             </w:pPr>
+            <w:proofErr w:type="spellStart"/>
             <w:r>
               <w:t>Intellij</w:t>
             </w:r>
+            <w:proofErr w:type="spellEnd"/>
           </w:p>
         </w:tc>
         <w:tc>
@@ -2397,8 +2496,13 @@
               <w:t>Eclipse</w:t>
             </w:r>
             <w:r>
-              <w:t>, Netbeans</w:t>
-            </w:r>
+              <w:t xml:space="preserve">, </w:t>
+            </w:r>
+            <w:proofErr w:type="spellStart"/>
+            <w:r>
+              <w:t>Netbeans</w:t>
+            </w:r>
+            <w:proofErr w:type="spellEnd"/>
           </w:p>
         </w:tc>
         <w:tc>
@@ -2410,8 +2514,21 @@
               <w:pStyle w:val="ListParagraph"/>
               <w:ind w:left="0"/>
             </w:pPr>
-            <w:r>
-              <w:t>Intellij is free for students. Intellij is powerful and should make development easier.</w:t>
+            <w:proofErr w:type="spellStart"/>
+            <w:r>
+              <w:t>Intellij</w:t>
+            </w:r>
+            <w:proofErr w:type="spellEnd"/>
+            <w:r>
+              <w:t xml:space="preserve"> is free for students. </w:t>
+            </w:r>
+            <w:proofErr w:type="spellStart"/>
+            <w:r>
+              <w:t>Intellij</w:t>
+            </w:r>
+            <w:proofErr w:type="spellEnd"/>
+            <w:r>
+              <w:t xml:space="preserve"> is powerful and should make development easier.</w:t>
             </w:r>
           </w:p>
         </w:tc>
@@ -2440,9 +2557,11 @@
               <w:pStyle w:val="ListParagraph"/>
               <w:ind w:left="0"/>
             </w:pPr>
+            <w:proofErr w:type="spellStart"/>
             <w:r>
               <w:t>Github</w:t>
             </w:r>
+            <w:proofErr w:type="spellEnd"/>
           </w:p>
         </w:tc>
         <w:tc>
@@ -2469,7 +2588,15 @@
               <w:ind w:left="0"/>
             </w:pPr>
             <w:r>
-              <w:t>Backup code to Github in case of catastrophic computer failure</w:t>
+              <w:t xml:space="preserve">Backup code to </w:t>
+            </w:r>
+            <w:proofErr w:type="spellStart"/>
+            <w:r>
+              <w:t>Github</w:t>
+            </w:r>
+            <w:proofErr w:type="spellEnd"/>
+            <w:r>
+              <w:t xml:space="preserve"> in case of catastrophic computer failure</w:t>
             </w:r>
           </w:p>
         </w:tc>
@@ -2564,9 +2691,11 @@
               <w:pStyle w:val="ListParagraph"/>
               <w:ind w:left="0"/>
             </w:pPr>
+            <w:proofErr w:type="spellStart"/>
             <w:r>
               <w:t>Thymeleaf</w:t>
             </w:r>
+            <w:proofErr w:type="spellEnd"/>
           </w:p>
         </w:tc>
         <w:tc>
@@ -2593,8 +2722,13 @@
               <w:ind w:left="0"/>
             </w:pPr>
             <w:r>
-              <w:t>Easy with MVC design pattern, Spring has good integration with Thymeleaf</w:t>
-            </w:r>
+              <w:t xml:space="preserve">Easy with MVC design pattern, Spring has good integration with </w:t>
+            </w:r>
+            <w:proofErr w:type="spellStart"/>
+            <w:r>
+              <w:t>Thymeleaf</w:t>
+            </w:r>
+            <w:proofErr w:type="spellEnd"/>
           </w:p>
         </w:tc>
       </w:tr>
@@ -5481,7 +5615,7 @@
 </file>
 
 <file path=customXml/itemProps2.xml><?xml version="1.0" encoding="utf-8"?>
-<ds:datastoreItem xmlns:ds="http://schemas.openxmlformats.org/officeDocument/2006/customXml" ds:itemID="{33861D8A-F8ED-A74E-B916-D04EC159CC56}">
+<ds:datastoreItem xmlns:ds="http://schemas.openxmlformats.org/officeDocument/2006/customXml" ds:itemID="{F330225D-256A-7140-A13B-87D72FDFDD39}">
   <ds:schemaRefs>
     <ds:schemaRef ds:uri="http://schemas.openxmlformats.org/officeDocument/2006/bibliography"/>
   </ds:schemaRefs>

</xml_diff>